<commit_message>
Adjust template based on feedback from John Wade
</commit_message>
<xml_diff>
--- a/holdit/default_template.docx
+++ b/holdit/default_template.docx
@@ -26,6 +26,16 @@
         </w:rPr>
         <w:t>Hold it</w:t>
       </w:r>
+      <w:r>
+        <w:rPr>
+          <w:rFonts w:ascii="Franklin Gothic" w:hAnsi="Franklin Gothic" w:cs="Times New Roman (Body CS)"/>
+          <w:b/>
+          <w:i/>
+          <w:color w:val="AEAAAA" w:themeColor="background2" w:themeShade="BF"/>
+          <w:sz w:val="36"/>
+        </w:rPr>
+        <w:t>!</w:t>
+      </w:r>
     </w:p>
     <w:p>
       <w:pPr>
@@ -62,23 +72,13 @@
         </w:rPr>
         <w:t>{{</w:t>
       </w:r>
-      <w:proofErr w:type="spellStart"/>
       <w:r>
         <w:rPr>
           <w:rFonts w:ascii="Tahoma" w:hAnsi="Tahoma" w:cs="Times New Roman (Body CS)"/>
           <w:sz w:val="32"/>
           <w:szCs w:val="32"/>
         </w:rPr>
-        <w:t>item_title</w:t>
-      </w:r>
-      <w:proofErr w:type="spellEnd"/>
-      <w:r>
-        <w:rPr>
-          <w:rFonts w:ascii="Tahoma" w:hAnsi="Tahoma" w:cs="Times New Roman (Body CS)"/>
-          <w:sz w:val="32"/>
-          <w:szCs w:val="32"/>
-        </w:rPr>
-        <w:t>}}</w:t>
+        <w:t>item_title}}</w:t>
       </w:r>
     </w:p>
     <w:p>
@@ -108,7 +108,7 @@
           <w:color w:val="AEAAAA" w:themeColor="background2" w:themeShade="BF"/>
           <w:sz w:val="32"/>
         </w:rPr>
-        <w:t>Barcode</w:t>
+        <w:t>Call number</w:t>
       </w:r>
       <w:r>
         <w:rPr>
@@ -123,18 +123,16 @@
           <w:sz w:val="32"/>
           <w:szCs w:val="32"/>
         </w:rPr>
-        <w:t>{{</w:t>
-      </w:r>
-      <w:proofErr w:type="spellStart"/>
+        <w:t>{{item_</w:t>
+      </w:r>
       <w:r>
         <w:rPr>
           <w:rFonts w:ascii="Tahoma" w:hAnsi="Tahoma" w:cs="Times New Roman (Body CS)"/>
           <w:sz w:val="32"/>
           <w:szCs w:val="32"/>
         </w:rPr>
-        <w:t>item_barcode</w:t>
-      </w:r>
-      <w:proofErr w:type="spellEnd"/>
+        <w:t>call_number</w:t>
+      </w:r>
       <w:r>
         <w:rPr>
           <w:rFonts w:ascii="Tahoma" w:hAnsi="Tahoma" w:cs="Times New Roman (Body CS)"/>
@@ -150,21 +148,21 @@
           <w:tab w:val="left" w:pos="3600"/>
         </w:tabs>
         <w:rPr>
-          <w:rFonts w:ascii="Franklin Gothic" w:hAnsi="Franklin Gothic" w:cs="Times New Roman (Body CS)"/>
+          <w:rFonts w:ascii="Franklin Gothic" w:hAnsi="Franklin Gothic"/>
           <w:sz w:val="32"/>
         </w:rPr>
       </w:pPr>
       <w:r>
         <w:rPr>
-          <w:rFonts w:ascii="Franklin Gothic" w:hAnsi="Franklin Gothic" w:cs="Times New Roman (Body CS)"/>
+          <w:rFonts w:ascii="Franklin Gothic" w:hAnsi="Franklin Gothic"/>
           <w:color w:val="AEAAAA" w:themeColor="background2" w:themeShade="BF"/>
           <w:sz w:val="32"/>
         </w:rPr>
-        <w:t>Dewey</w:t>
-      </w:r>
-      <w:r>
-        <w:rPr>
-          <w:rFonts w:ascii="Franklin Gothic" w:hAnsi="Franklin Gothic" w:cs="Times New Roman (Body CS)"/>
+        <w:t>Location</w:t>
+      </w:r>
+      <w:r>
+        <w:rPr>
+          <w:rFonts w:ascii="Franklin Gothic" w:hAnsi="Franklin Gothic"/>
           <w:sz w:val="32"/>
         </w:rPr>
         <w:tab/>
@@ -175,33 +173,7 @@
           <w:sz w:val="32"/>
           <w:szCs w:val="32"/>
         </w:rPr>
-        <w:t>{{</w:t>
-      </w:r>
-      <w:proofErr w:type="spellStart"/>
-      <w:r>
-        <w:rPr>
-          <w:rFonts w:ascii="Tahoma" w:hAnsi="Tahoma" w:cs="Times New Roman (Body CS)"/>
-          <w:sz w:val="32"/>
-          <w:szCs w:val="32"/>
-        </w:rPr>
-        <w:t>item</w:t>
-      </w:r>
-      <w:r>
-        <w:rPr>
-          <w:rFonts w:ascii="Tahoma" w:hAnsi="Tahoma" w:cs="Times New Roman (Body CS)"/>
-          <w:sz w:val="32"/>
-          <w:szCs w:val="32"/>
-        </w:rPr>
-        <w:t>_dewey</w:t>
-      </w:r>
-      <w:proofErr w:type="spellEnd"/>
-      <w:r>
-        <w:rPr>
-          <w:rFonts w:ascii="Tahoma" w:hAnsi="Tahoma" w:cs="Times New Roman (Body CS)"/>
-          <w:sz w:val="32"/>
-          <w:szCs w:val="32"/>
-        </w:rPr>
-        <w:t>}}</w:t>
+        <w:t>{{item_location_code}}</w:t>
       </w:r>
     </w:p>
     <w:p>
@@ -217,74 +189,22 @@
       <w:r>
         <w:rPr>
           <w:rFonts w:ascii="Franklin Gothic" w:hAnsi="Franklin Gothic"/>
-          <w:color w:val="AEAAAA" w:themeColor="background2" w:themeShade="BF"/>
-          <w:sz w:val="32"/>
-        </w:rPr>
-        <w:t>Location</w:t>
-      </w:r>
-      <w:r>
-        <w:rPr>
-          <w:rFonts w:ascii="Franklin Gothic" w:hAnsi="Franklin Gothic"/>
-          <w:sz w:val="32"/>
-        </w:rPr>
-        <w:tab/>
-      </w:r>
-      <w:r>
-        <w:rPr>
-          <w:rFonts w:ascii="Tahoma" w:hAnsi="Tahoma" w:cs="Times New Roman (Body CS)"/>
-          <w:sz w:val="32"/>
-          <w:szCs w:val="32"/>
-        </w:rPr>
-        <w:t>{{</w:t>
-      </w:r>
-      <w:proofErr w:type="spellStart"/>
-      <w:r>
-        <w:rPr>
-          <w:rFonts w:ascii="Tahoma" w:hAnsi="Tahoma" w:cs="Times New Roman (Body CS)"/>
-          <w:sz w:val="32"/>
-          <w:szCs w:val="32"/>
-        </w:rPr>
-        <w:t>item_location_code</w:t>
-      </w:r>
-      <w:proofErr w:type="spellEnd"/>
-      <w:r>
-        <w:rPr>
-          <w:rFonts w:ascii="Tahoma" w:hAnsi="Tahoma" w:cs="Times New Roman (Body CS)"/>
-          <w:sz w:val="32"/>
-          <w:szCs w:val="32"/>
-        </w:rPr>
-        <w:t>}}</w:t>
-      </w:r>
-    </w:p>
-    <w:p>
-      <w:pPr>
-        <w:tabs>
-          <w:tab w:val="left" w:pos="3600"/>
-        </w:tabs>
-        <w:rPr>
-          <w:rFonts w:ascii="Franklin Gothic" w:hAnsi="Franklin Gothic"/>
-          <w:sz w:val="32"/>
-        </w:rPr>
-      </w:pPr>
-      <w:r>
-        <w:rPr>
-          <w:rFonts w:ascii="Franklin Gothic" w:hAnsi="Franklin Gothic"/>
           <w:noProof/>
           <w:sz w:val="32"/>
         </w:rPr>
         <mc:AlternateContent>
           <mc:Choice Requires="wps">
             <w:drawing>
-              <wp:anchor distT="0" distB="0" distL="114300" distR="114300" simplePos="0" relativeHeight="251659264" behindDoc="0" locked="0" layoutInCell="1" allowOverlap="1" wp14:anchorId="6DAECF2C" wp14:editId="16FB480F">
+              <wp:anchor distT="0" distB="0" distL="114300" distR="114300" simplePos="0" relativeHeight="251659264" behindDoc="0" locked="0" layoutInCell="1" allowOverlap="1" wp14:anchorId="6DAECF2C" wp14:editId="2EB9B813">
                 <wp:simplePos x="0" y="0"/>
                 <wp:positionH relativeFrom="page">
-                  <wp:posOffset>310393</wp:posOffset>
+                  <wp:posOffset>307238</wp:posOffset>
                 </wp:positionH>
                 <wp:positionV relativeFrom="page">
-                  <wp:posOffset>8967831</wp:posOffset>
+                  <wp:posOffset>9363456</wp:posOffset>
                 </wp:positionV>
-                <wp:extent cx="7141464" cy="761884"/>
-                <wp:effectExtent l="0" t="0" r="0" b="635"/>
+                <wp:extent cx="7141464" cy="366217"/>
+                <wp:effectExtent l="0" t="0" r="0" b="2540"/>
                 <wp:wrapNone/>
                 <wp:docPr id="1" name="Text Box 1"/>
                 <wp:cNvGraphicFramePr/>
@@ -295,7 +215,7 @@
                       <wps:spPr>
                         <a:xfrm>
                           <a:off x="0" y="0"/>
-                          <a:ext cx="7141464" cy="761884"/>
+                          <a:ext cx="7141464" cy="366217"/>
                         </a:xfrm>
                         <a:prstGeom prst="rect">
                           <a:avLst/>
@@ -312,153 +232,51 @@
                           <w:p>
                             <w:pPr>
                               <w:tabs>
-                                <w:tab w:val="left" w:pos="3600"/>
+                                <w:tab w:val="right" w:pos="10944"/>
                               </w:tabs>
+                              <w:ind w:left="-634" w:firstLine="634"/>
                               <w:rPr>
                                 <w:rFonts w:ascii="Tahoma" w:hAnsi="Tahoma" w:cs="Times New Roman (Body CS)"/>
-                                <w:sz w:val="28"/>
-                                <w:szCs w:val="28"/>
+                                <w:sz w:val="32"/>
+                                <w:szCs w:val="32"/>
                               </w:rPr>
                             </w:pPr>
                             <w:r>
                               <w:rPr>
-                                <w:rFonts w:ascii="Franklin Gothic" w:hAnsi="Franklin Gothic"/>
-                                <w:color w:val="AEAAAA" w:themeColor="background2" w:themeShade="BF"/>
-                                <w:sz w:val="28"/>
-                                <w:szCs w:val="28"/>
+                                <w:rFonts w:ascii="Tahoma" w:hAnsi="Tahoma" w:cs="Times New Roman (Body CS)"/>
+                                <w:sz w:val="32"/>
+                                <w:szCs w:val="32"/>
                               </w:rPr>
-                              <w:t>Requester name</w:t>
-                            </w:r>
-                            <w:r>
-                              <w:rPr>
-                                <w:rFonts w:ascii="Franklin Gothic" w:hAnsi="Franklin Gothic"/>
-                                <w:sz w:val="28"/>
-                                <w:szCs w:val="28"/>
-                              </w:rPr>
-                              <w:tab/>
+                              <w:t>{{requester_name}}</w:t>
                             </w:r>
                             <w:r>
                               <w:rPr>
                                 <w:rFonts w:ascii="Tahoma" w:hAnsi="Tahoma" w:cs="Times New Roman (Body CS)"/>
-                              </w:rPr>
-                              <w:t>{{</w:t>
-                            </w:r>
-                            <w:proofErr w:type="spellStart"/>
-                            <w:r>
-                              <w:rPr>
-                                <w:rFonts w:ascii="Tahoma" w:hAnsi="Tahoma" w:cs="Times New Roman (Body CS)"/>
-                              </w:rPr>
-                              <w:t>requester_name</w:t>
-                            </w:r>
-                            <w:proofErr w:type="spellEnd"/>
-                            <w:r>
-                              <w:rPr>
-                                <w:rFonts w:ascii="Tahoma" w:hAnsi="Tahoma" w:cs="Times New Roman (Body CS)"/>
-                              </w:rPr>
-                              <w:t>}}</w:t>
-                            </w:r>
-                          </w:p>
-                          <w:p>
-                            <w:pPr>
-                              <w:tabs>
-                                <w:tab w:val="left" w:pos="3600"/>
-                              </w:tabs>
-                              <w:rPr>
-                                <w:rFonts w:ascii="Franklin Gothic" w:hAnsi="Franklin Gothic"/>
-                                <w:sz w:val="28"/>
-                                <w:szCs w:val="28"/>
-                              </w:rPr>
-                            </w:pPr>
-                            <w:r>
-                              <w:rPr>
-                                <w:rFonts w:ascii="Franklin Gothic" w:hAnsi="Franklin Gothic"/>
-                                <w:color w:val="AEAAAA" w:themeColor="background2" w:themeShade="BF"/>
-                                <w:sz w:val="28"/>
-                                <w:szCs w:val="28"/>
-                              </w:rPr>
-                              <w:t>Requester type</w:t>
-                            </w:r>
-                            <w:r>
-                              <w:rPr>
-                                <w:rFonts w:ascii="Franklin Gothic" w:hAnsi="Franklin Gothic"/>
-                                <w:sz w:val="28"/>
-                                <w:szCs w:val="28"/>
+                                <w:sz w:val="32"/>
+                                <w:szCs w:val="32"/>
                               </w:rPr>
                               <w:tab/>
+                              <w:t xml:space="preserve">{{current_date}} </w:t>
                             </w:r>
                             <w:r>
                               <w:rPr>
                                 <w:rFonts w:ascii="Tahoma" w:hAnsi="Tahoma" w:cs="Times New Roman (Body CS)"/>
+                                <w:sz w:val="32"/>
+                                <w:szCs w:val="32"/>
                               </w:rPr>
-                              <w:t>{{</w:t>
+                              <w:t xml:space="preserve"> </w:t>
                             </w:r>
-                            <w:proofErr w:type="spellStart"/>
+                            <w:bookmarkStart w:id="0" w:name="_GoBack"/>
+                            <w:bookmarkEnd w:id="0"/>
                             <w:r>
                               <w:rPr>
                                 <w:rFonts w:ascii="Tahoma" w:hAnsi="Tahoma" w:cs="Times New Roman (Body CS)"/>
+                                <w:sz w:val="32"/>
+                                <w:szCs w:val="32"/>
                               </w:rPr>
-                              <w:t>requester_type</w:t>
-                            </w:r>
-                            <w:proofErr w:type="spellEnd"/>
-                            <w:r>
-                              <w:rPr>
-                                <w:rFonts w:ascii="Tahoma" w:hAnsi="Tahoma" w:cs="Times New Roman (Body CS)"/>
-                              </w:rPr>
-                              <w:t>}}</w:t>
+                              <w:t>{{current_time}}</w:t>
                             </w:r>
                           </w:p>
-                          <w:p>
-                            <w:pPr>
-                              <w:tabs>
-                                <w:tab w:val="left" w:pos="3600"/>
-                              </w:tabs>
-                              <w:rPr>
-                                <w:rFonts w:ascii="Tahoma" w:hAnsi="Tahoma" w:cs="Times New Roman (Body CS)"/>
-                                <w:sz w:val="28"/>
-                                <w:szCs w:val="28"/>
-                              </w:rPr>
-                            </w:pPr>
-                            <w:bookmarkStart w:id="0" w:name="_GoBack"/>
-                            <w:r>
-                              <w:rPr>
-                                <w:rFonts w:ascii="Franklin Gothic" w:hAnsi="Franklin Gothic"/>
-                                <w:color w:val="AEAAAA" w:themeColor="background2" w:themeShade="BF"/>
-                                <w:sz w:val="28"/>
-                                <w:szCs w:val="28"/>
-                              </w:rPr>
-                              <w:t>Date requested</w:t>
-                            </w:r>
-                            <w:bookmarkEnd w:id="0"/>
-                            <w:r>
-                              <w:rPr>
-                                <w:rFonts w:ascii="Franklin Gothic" w:hAnsi="Franklin Gothic"/>
-                                <w:sz w:val="28"/>
-                                <w:szCs w:val="28"/>
-                              </w:rPr>
-                              <w:tab/>
-                            </w:r>
-                            <w:r>
-                              <w:rPr>
-                                <w:rFonts w:ascii="Tahoma" w:hAnsi="Tahoma" w:cs="Times New Roman (Body CS)"/>
-                              </w:rPr>
-                              <w:t>{{</w:t>
-                            </w:r>
-                            <w:proofErr w:type="spellStart"/>
-                            <w:r>
-                              <w:rPr>
-                                <w:rFonts w:ascii="Tahoma" w:hAnsi="Tahoma" w:cs="Times New Roman (Body CS)"/>
-                              </w:rPr>
-                              <w:t>date_requested</w:t>
-                            </w:r>
-                            <w:proofErr w:type="spellEnd"/>
-                            <w:r>
-                              <w:rPr>
-                                <w:rFonts w:ascii="Tahoma" w:hAnsi="Tahoma" w:cs="Times New Roman (Body CS)"/>
-                              </w:rPr>
-                              <w:t>}}</w:t>
-                            </w:r>
-                          </w:p>
-                          <w:p/>
                         </w:txbxContent>
                       </wps:txbx>
                       <wps:bodyPr rot="0" spcFirstLastPara="0" vertOverflow="overflow" horzOverflow="overflow" vert="horz" wrap="square" lIns="91440" tIns="45720" rIns="91440" bIns="45720" numCol="1" spcCol="0" rtlCol="0" fromWordArt="0" anchor="t" anchorCtr="0" forceAA="0" compatLnSpc="1">
@@ -485,159 +303,57 @@
                 <v:stroke joinstyle="miter"/>
                 <v:path gradientshapeok="t" o:connecttype="rect"/>
               </v:shapetype>
-              <v:shape id="Text Box 1" o:spid="_x0000_s1026" type="#_x0000_t202" style="position:absolute;margin-left:24.45pt;margin-top:706.15pt;width:562.3pt;height:60pt;z-index:251659264;visibility:visible;mso-wrap-style:square;mso-width-percent:0;mso-height-percent:0;mso-wrap-distance-left:9pt;mso-wrap-distance-top:0;mso-wrap-distance-right:9pt;mso-wrap-distance-bottom:0;mso-position-horizontal:absolute;mso-position-horizontal-relative:page;mso-position-vertical:absolute;mso-position-vertical-relative:page;mso-width-percent:0;mso-height-percent:0;mso-width-relative:margin;mso-height-relative:margin;v-text-anchor:top" o:gfxdata="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" fillcolor="white [3201]" stroked="f" strokeweight=".5pt">
+              <v:shape id="Text Box 1" o:spid="_x0000_s1026" type="#_x0000_t202" style="position:absolute;margin-left:24.2pt;margin-top:737.3pt;width:562.3pt;height:28.85pt;z-index:251659264;visibility:visible;mso-wrap-style:square;mso-width-percent:0;mso-height-percent:0;mso-wrap-distance-left:9pt;mso-wrap-distance-top:0;mso-wrap-distance-right:9pt;mso-wrap-distance-bottom:0;mso-position-horizontal:absolute;mso-position-horizontal-relative:page;mso-position-vertical:absolute;mso-position-vertical-relative:page;mso-width-percent:0;mso-height-percent:0;mso-width-relative:margin;mso-height-relative:margin;v-text-anchor:top" o:gfxdata="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" fillcolor="white [3201]" stroked="f" strokeweight=".5pt">
                 <v:textbox>
                   <w:txbxContent>
                     <w:p>
                       <w:pPr>
                         <w:tabs>
-                          <w:tab w:val="left" w:pos="3600"/>
+                          <w:tab w:val="right" w:pos="10944"/>
                         </w:tabs>
+                        <w:ind w:left="-634" w:firstLine="634"/>
                         <w:rPr>
                           <w:rFonts w:ascii="Tahoma" w:hAnsi="Tahoma" w:cs="Times New Roman (Body CS)"/>
-                          <w:sz w:val="28"/>
-                          <w:szCs w:val="28"/>
+                          <w:sz w:val="32"/>
+                          <w:szCs w:val="32"/>
                         </w:rPr>
                       </w:pPr>
                       <w:r>
                         <w:rPr>
-                          <w:rFonts w:ascii="Franklin Gothic" w:hAnsi="Franklin Gothic"/>
-                          <w:color w:val="AEAAAA" w:themeColor="background2" w:themeShade="BF"/>
-                          <w:sz w:val="28"/>
-                          <w:szCs w:val="28"/>
+                          <w:rFonts w:ascii="Tahoma" w:hAnsi="Tahoma" w:cs="Times New Roman (Body CS)"/>
+                          <w:sz w:val="32"/>
+                          <w:szCs w:val="32"/>
                         </w:rPr>
-                        <w:t>Requester name</w:t>
-                      </w:r>
-                      <w:r>
-                        <w:rPr>
-                          <w:rFonts w:ascii="Franklin Gothic" w:hAnsi="Franklin Gothic"/>
-                          <w:sz w:val="28"/>
-                          <w:szCs w:val="28"/>
-                        </w:rPr>
-                        <w:tab/>
+                        <w:t>{{requester_name}}</w:t>
                       </w:r>
                       <w:r>
                         <w:rPr>
                           <w:rFonts w:ascii="Tahoma" w:hAnsi="Tahoma" w:cs="Times New Roman (Body CS)"/>
-                        </w:rPr>
-                        <w:t>{{</w:t>
-                      </w:r>
-                      <w:proofErr w:type="spellStart"/>
-                      <w:r>
-                        <w:rPr>
-                          <w:rFonts w:ascii="Tahoma" w:hAnsi="Tahoma" w:cs="Times New Roman (Body CS)"/>
-                        </w:rPr>
-                        <w:t>requester_name</w:t>
-                      </w:r>
-                      <w:proofErr w:type="spellEnd"/>
-                      <w:r>
-                        <w:rPr>
-                          <w:rFonts w:ascii="Tahoma" w:hAnsi="Tahoma" w:cs="Times New Roman (Body CS)"/>
-                        </w:rPr>
-                        <w:t>}}</w:t>
-                      </w:r>
-                    </w:p>
-                    <w:p>
-                      <w:pPr>
-                        <w:tabs>
-                          <w:tab w:val="left" w:pos="3600"/>
-                        </w:tabs>
-                        <w:rPr>
-                          <w:rFonts w:ascii="Franklin Gothic" w:hAnsi="Franklin Gothic"/>
-                          <w:sz w:val="28"/>
-                          <w:szCs w:val="28"/>
-                        </w:rPr>
-                      </w:pPr>
-                      <w:r>
-                        <w:rPr>
-                          <w:rFonts w:ascii="Franklin Gothic" w:hAnsi="Franklin Gothic"/>
-                          <w:color w:val="AEAAAA" w:themeColor="background2" w:themeShade="BF"/>
-                          <w:sz w:val="28"/>
-                          <w:szCs w:val="28"/>
-                        </w:rPr>
-                        <w:t>Requester type</w:t>
-                      </w:r>
-                      <w:r>
-                        <w:rPr>
-                          <w:rFonts w:ascii="Franklin Gothic" w:hAnsi="Franklin Gothic"/>
-                          <w:sz w:val="28"/>
-                          <w:szCs w:val="28"/>
+                          <w:sz w:val="32"/>
+                          <w:szCs w:val="32"/>
                         </w:rPr>
                         <w:tab/>
+                        <w:t xml:space="preserve">{{current_date}} </w:t>
                       </w:r>
                       <w:r>
                         <w:rPr>
                           <w:rFonts w:ascii="Tahoma" w:hAnsi="Tahoma" w:cs="Times New Roman (Body CS)"/>
+                          <w:sz w:val="32"/>
+                          <w:szCs w:val="32"/>
                         </w:rPr>
-                        <w:t>{{</w:t>
+                        <w:t xml:space="preserve"> </w:t>
                       </w:r>
-                      <w:proofErr w:type="spellStart"/>
+                      <w:bookmarkStart w:id="1" w:name="_GoBack"/>
+                      <w:bookmarkEnd w:id="1"/>
                       <w:r>
                         <w:rPr>
                           <w:rFonts w:ascii="Tahoma" w:hAnsi="Tahoma" w:cs="Times New Roman (Body CS)"/>
+                          <w:sz w:val="32"/>
+                          <w:szCs w:val="32"/>
                         </w:rPr>
-                        <w:t>requester_type</w:t>
-                      </w:r>
-                      <w:proofErr w:type="spellEnd"/>
-                      <w:r>
-                        <w:rPr>
-                          <w:rFonts w:ascii="Tahoma" w:hAnsi="Tahoma" w:cs="Times New Roman (Body CS)"/>
-                        </w:rPr>
-                        <w:t>}}</w:t>
+                        <w:t>{{current_time}}</w:t>
                       </w:r>
                     </w:p>
-                    <w:p>
-                      <w:pPr>
-                        <w:tabs>
-                          <w:tab w:val="left" w:pos="3600"/>
-                        </w:tabs>
-                        <w:rPr>
-                          <w:rFonts w:ascii="Tahoma" w:hAnsi="Tahoma" w:cs="Times New Roman (Body CS)"/>
-                          <w:sz w:val="28"/>
-                          <w:szCs w:val="28"/>
-                        </w:rPr>
-                      </w:pPr>
-                      <w:bookmarkStart w:id="1" w:name="_GoBack"/>
-                      <w:r>
-                        <w:rPr>
-                          <w:rFonts w:ascii="Franklin Gothic" w:hAnsi="Franklin Gothic"/>
-                          <w:color w:val="AEAAAA" w:themeColor="background2" w:themeShade="BF"/>
-                          <w:sz w:val="28"/>
-                          <w:szCs w:val="28"/>
-                        </w:rPr>
-                        <w:t>Date requested</w:t>
-                      </w:r>
-                      <w:bookmarkEnd w:id="1"/>
-                      <w:r>
-                        <w:rPr>
-                          <w:rFonts w:ascii="Franklin Gothic" w:hAnsi="Franklin Gothic"/>
-                          <w:sz w:val="28"/>
-                          <w:szCs w:val="28"/>
-                        </w:rPr>
-                        <w:tab/>
-                      </w:r>
-                      <w:r>
-                        <w:rPr>
-                          <w:rFonts w:ascii="Tahoma" w:hAnsi="Tahoma" w:cs="Times New Roman (Body CS)"/>
-                        </w:rPr>
-                        <w:t>{{</w:t>
-                      </w:r>
-                      <w:proofErr w:type="spellStart"/>
-                      <w:r>
-                        <w:rPr>
-                          <w:rFonts w:ascii="Tahoma" w:hAnsi="Tahoma" w:cs="Times New Roman (Body CS)"/>
-                        </w:rPr>
-                        <w:t>date_requested</w:t>
-                      </w:r>
-                      <w:proofErr w:type="spellEnd"/>
-                      <w:r>
-                        <w:rPr>
-                          <w:rFonts w:ascii="Tahoma" w:hAnsi="Tahoma" w:cs="Times New Roman (Body CS)"/>
-                        </w:rPr>
-                        <w:t>}}</w:t>
-                      </w:r>
-                    </w:p>
-                    <w:p/>
                   </w:txbxContent>
                 </v:textbox>
                 <w10:wrap anchorx="page" anchory="page"/>
@@ -650,12 +366,6 @@
     <w:sectPr>
       <w:pgSz w:w="12240" w:h="15840"/>
       <w:pgMar w:top="720" w:right="720" w:bottom="720" w:left="720" w:header="720" w:footer="720" w:gutter="0"/>
-      <w:pgBorders w:offsetFrom="page">
-        <w:top w:val="single" w:sz="4" w:space="24" w:color="FFC000"/>
-        <w:left w:val="single" w:sz="4" w:space="24" w:color="FFC000"/>
-        <w:bottom w:val="single" w:sz="4" w:space="24" w:color="FFC000"/>
-        <w:right w:val="single" w:sz="4" w:space="24" w:color="FFC000"/>
-      </w:pgBorders>
       <w:cols w:space="720"/>
       <w:docGrid w:linePitch="360"/>
     </w:sectPr>

</xml_diff>

<commit_message>
Increase font size of text
</commit_message>
<xml_diff>
--- a/holdit/default_template.docx
+++ b/holdit/default_template.docx
@@ -67,18 +67,28 @@
       <w:r>
         <w:rPr>
           <w:rFonts w:ascii="Tahoma" w:hAnsi="Tahoma" w:cs="Times New Roman (Body CS)"/>
-          <w:sz w:val="32"/>
-          <w:szCs w:val="32"/>
+          <w:sz w:val="36"/>
+          <w:szCs w:val="36"/>
         </w:rPr>
         <w:t>{{</w:t>
       </w:r>
+      <w:proofErr w:type="spellStart"/>
       <w:r>
         <w:rPr>
           <w:rFonts w:ascii="Tahoma" w:hAnsi="Tahoma" w:cs="Times New Roman (Body CS)"/>
-          <w:sz w:val="32"/>
-          <w:szCs w:val="32"/>
-        </w:rPr>
-        <w:t>item_title}}</w:t>
+          <w:sz w:val="36"/>
+          <w:szCs w:val="36"/>
+        </w:rPr>
+        <w:t>item_title</w:t>
+      </w:r>
+      <w:proofErr w:type="spellEnd"/>
+      <w:r>
+        <w:rPr>
+          <w:rFonts w:ascii="Tahoma" w:hAnsi="Tahoma" w:cs="Times New Roman (Body CS)"/>
+          <w:sz w:val="36"/>
+          <w:szCs w:val="36"/>
+        </w:rPr>
+        <w:t>}}</w:t>
       </w:r>
     </w:p>
     <w:p>
@@ -120,24 +130,34 @@
       <w:r>
         <w:rPr>
           <w:rFonts w:ascii="Tahoma" w:hAnsi="Tahoma" w:cs="Times New Roman (Body CS)"/>
-          <w:sz w:val="32"/>
-          <w:szCs w:val="32"/>
-        </w:rPr>
-        <w:t>{{item_</w:t>
-      </w:r>
+          <w:sz w:val="36"/>
+          <w:szCs w:val="36"/>
+        </w:rPr>
+        <w:t>{{</w:t>
+      </w:r>
+      <w:proofErr w:type="spellStart"/>
       <w:r>
         <w:rPr>
           <w:rFonts w:ascii="Tahoma" w:hAnsi="Tahoma" w:cs="Times New Roman (Body CS)"/>
-          <w:sz w:val="32"/>
-          <w:szCs w:val="32"/>
+          <w:sz w:val="36"/>
+          <w:szCs w:val="36"/>
+        </w:rPr>
+        <w:t>item_</w:t>
+      </w:r>
+      <w:r>
+        <w:rPr>
+          <w:rFonts w:ascii="Tahoma" w:hAnsi="Tahoma" w:cs="Times New Roman (Body CS)"/>
+          <w:sz w:val="36"/>
+          <w:szCs w:val="36"/>
         </w:rPr>
         <w:t>call_number</w:t>
       </w:r>
+      <w:proofErr w:type="spellEnd"/>
       <w:r>
         <w:rPr>
           <w:rFonts w:ascii="Tahoma" w:hAnsi="Tahoma" w:cs="Times New Roman (Body CS)"/>
-          <w:sz w:val="32"/>
-          <w:szCs w:val="32"/>
+          <w:sz w:val="36"/>
+          <w:szCs w:val="36"/>
         </w:rPr>
         <w:t>}}</w:t>
       </w:r>
@@ -170,10 +190,28 @@
       <w:r>
         <w:rPr>
           <w:rFonts w:ascii="Tahoma" w:hAnsi="Tahoma" w:cs="Times New Roman (Body CS)"/>
-          <w:sz w:val="32"/>
-          <w:szCs w:val="32"/>
-        </w:rPr>
-        <w:t>{{item_location_code}}</w:t>
+          <w:sz w:val="36"/>
+          <w:szCs w:val="36"/>
+        </w:rPr>
+        <w:t>{{</w:t>
+      </w:r>
+      <w:proofErr w:type="spellStart"/>
+      <w:r>
+        <w:rPr>
+          <w:rFonts w:ascii="Tahoma" w:hAnsi="Tahoma" w:cs="Times New Roman (Body CS)"/>
+          <w:sz w:val="36"/>
+          <w:szCs w:val="36"/>
+        </w:rPr>
+        <w:t>item_location_code</w:t>
+      </w:r>
+      <w:proofErr w:type="spellEnd"/>
+      <w:r>
+        <w:rPr>
+          <w:rFonts w:ascii="Tahoma" w:hAnsi="Tahoma" w:cs="Times New Roman (Body CS)"/>
+          <w:sz w:val="36"/>
+          <w:szCs w:val="36"/>
+        </w:rPr>
+        <w:t>}}</w:t>
       </w:r>
     </w:p>
     <w:p>
@@ -183,28 +221,30 @@
         </w:tabs>
         <w:rPr>
           <w:rFonts w:ascii="Franklin Gothic" w:hAnsi="Franklin Gothic"/>
-          <w:sz w:val="32"/>
+          <w:sz w:val="36"/>
+          <w:szCs w:val="36"/>
         </w:rPr>
       </w:pPr>
       <w:r>
         <w:rPr>
           <w:rFonts w:ascii="Franklin Gothic" w:hAnsi="Franklin Gothic"/>
           <w:noProof/>
-          <w:sz w:val="32"/>
+          <w:sz w:val="36"/>
+          <w:szCs w:val="36"/>
         </w:rPr>
         <mc:AlternateContent>
           <mc:Choice Requires="wps">
             <w:drawing>
-              <wp:anchor distT="0" distB="0" distL="114300" distR="114300" simplePos="0" relativeHeight="251659264" behindDoc="0" locked="0" layoutInCell="1" allowOverlap="1" wp14:anchorId="6DAECF2C" wp14:editId="2EB9B813">
+              <wp:anchor distT="0" distB="0" distL="114300" distR="114300" simplePos="0" relativeHeight="251659264" behindDoc="0" locked="0" layoutInCell="1" allowOverlap="1" wp14:anchorId="6DAECF2C" wp14:editId="2808F002">
                 <wp:simplePos x="0" y="0"/>
                 <wp:positionH relativeFrom="page">
                   <wp:posOffset>307238</wp:posOffset>
                 </wp:positionH>
                 <wp:positionV relativeFrom="page">
-                  <wp:posOffset>9363456</wp:posOffset>
+                  <wp:posOffset>9487814</wp:posOffset>
                 </wp:positionV>
-                <wp:extent cx="7141464" cy="366217"/>
-                <wp:effectExtent l="0" t="0" r="0" b="2540"/>
+                <wp:extent cx="7141464" cy="402336"/>
+                <wp:effectExtent l="0" t="0" r="0" b="4445"/>
                 <wp:wrapNone/>
                 <wp:docPr id="1" name="Text Box 1"/>
                 <wp:cNvGraphicFramePr/>
@@ -215,7 +255,7 @@
                       <wps:spPr>
                         <a:xfrm>
                           <a:off x="0" y="0"/>
-                          <a:ext cx="7141464" cy="366217"/>
+                          <a:ext cx="7141464" cy="402336"/>
                         </a:xfrm>
                         <a:prstGeom prst="rect">
                           <a:avLst/>
@@ -237,45 +277,109 @@
                               <w:ind w:left="-634" w:firstLine="634"/>
                               <w:rPr>
                                 <w:rFonts w:ascii="Tahoma" w:hAnsi="Tahoma" w:cs="Times New Roman (Body CS)"/>
-                                <w:sz w:val="32"/>
-                                <w:szCs w:val="32"/>
+                                <w:sz w:val="36"/>
+                                <w:szCs w:val="36"/>
                               </w:rPr>
                             </w:pPr>
+                            <w:bookmarkStart w:id="0" w:name="_GoBack"/>
                             <w:r>
                               <w:rPr>
                                 <w:rFonts w:ascii="Tahoma" w:hAnsi="Tahoma" w:cs="Times New Roman (Body CS)"/>
-                                <w:sz w:val="32"/>
-                                <w:szCs w:val="32"/>
+                                <w:sz w:val="36"/>
+                                <w:szCs w:val="36"/>
                               </w:rPr>
-                              <w:t>{{requester_name}}</w:t>
+                              <w:t>{{</w:t>
+                            </w:r>
+                            <w:proofErr w:type="spellStart"/>
+                            <w:r>
+                              <w:rPr>
+                                <w:rFonts w:ascii="Tahoma" w:hAnsi="Tahoma" w:cs="Times New Roman (Body CS)"/>
+                                <w:sz w:val="36"/>
+                                <w:szCs w:val="36"/>
+                              </w:rPr>
+                              <w:t>requester_name</w:t>
+                            </w:r>
+                            <w:proofErr w:type="spellEnd"/>
+                            <w:r>
+                              <w:rPr>
+                                <w:rFonts w:ascii="Tahoma" w:hAnsi="Tahoma" w:cs="Times New Roman (Body CS)"/>
+                                <w:sz w:val="36"/>
+                                <w:szCs w:val="36"/>
+                              </w:rPr>
+                              <w:t>}}</w:t>
                             </w:r>
                             <w:r>
                               <w:rPr>
                                 <w:rFonts w:ascii="Tahoma" w:hAnsi="Tahoma" w:cs="Times New Roman (Body CS)"/>
-                                <w:sz w:val="32"/>
-                                <w:szCs w:val="32"/>
+                                <w:sz w:val="36"/>
+                                <w:szCs w:val="36"/>
                               </w:rPr>
                               <w:tab/>
-                              <w:t xml:space="preserve">{{current_date}} </w:t>
+                              <w:t>{{</w:t>
+                            </w:r>
+                            <w:proofErr w:type="spellStart"/>
+                            <w:r>
+                              <w:rPr>
+                                <w:rFonts w:ascii="Tahoma" w:hAnsi="Tahoma" w:cs="Times New Roman (Body CS)"/>
+                                <w:sz w:val="36"/>
+                                <w:szCs w:val="36"/>
+                              </w:rPr>
+                              <w:t>current_date</w:t>
+                            </w:r>
+                            <w:proofErr w:type="spellEnd"/>
+                            <w:proofErr w:type="gramStart"/>
+                            <w:r>
+                              <w:rPr>
+                                <w:rFonts w:ascii="Tahoma" w:hAnsi="Tahoma" w:cs="Times New Roman (Body CS)"/>
+                                <w:sz w:val="36"/>
+                                <w:szCs w:val="36"/>
+                              </w:rPr>
+                              <w:t xml:space="preserve">}} </w:t>
                             </w:r>
                             <w:r>
                               <w:rPr>
                                 <w:rFonts w:ascii="Tahoma" w:hAnsi="Tahoma" w:cs="Times New Roman (Body CS)"/>
-                                <w:sz w:val="32"/>
-                                <w:szCs w:val="32"/>
+                                <w:sz w:val="36"/>
+                                <w:szCs w:val="36"/>
                               </w:rPr>
                               <w:t xml:space="preserve"> </w:t>
                             </w:r>
-                            <w:bookmarkStart w:id="0" w:name="_GoBack"/>
-                            <w:bookmarkEnd w:id="0"/>
                             <w:r>
                               <w:rPr>
                                 <w:rFonts w:ascii="Tahoma" w:hAnsi="Tahoma" w:cs="Times New Roman (Body CS)"/>
-                                <w:sz w:val="32"/>
-                                <w:szCs w:val="32"/>
+                                <w:sz w:val="36"/>
+                                <w:szCs w:val="36"/>
                               </w:rPr>
-                              <w:t>{{current_time}}</w:t>
+                              <w:t>{</w:t>
                             </w:r>
+                            <w:proofErr w:type="gramEnd"/>
+                            <w:r>
+                              <w:rPr>
+                                <w:rFonts w:ascii="Tahoma" w:hAnsi="Tahoma" w:cs="Times New Roman (Body CS)"/>
+                                <w:sz w:val="36"/>
+                                <w:szCs w:val="36"/>
+                              </w:rPr>
+                              <w:t>{</w:t>
+                            </w:r>
+                            <w:proofErr w:type="spellStart"/>
+                            <w:r>
+                              <w:rPr>
+                                <w:rFonts w:ascii="Tahoma" w:hAnsi="Tahoma" w:cs="Times New Roman (Body CS)"/>
+                                <w:sz w:val="36"/>
+                                <w:szCs w:val="36"/>
+                              </w:rPr>
+                              <w:t>current_time</w:t>
+                            </w:r>
+                            <w:proofErr w:type="spellEnd"/>
+                            <w:r>
+                              <w:rPr>
+                                <w:rFonts w:ascii="Tahoma" w:hAnsi="Tahoma" w:cs="Times New Roman (Body CS)"/>
+                                <w:sz w:val="36"/>
+                                <w:szCs w:val="36"/>
+                              </w:rPr>
+                              <w:t>}}</w:t>
+                            </w:r>
+                            <w:bookmarkEnd w:id="0"/>
                           </w:p>
                         </w:txbxContent>
                       </wps:txbx>
@@ -303,7 +407,7 @@
                 <v:stroke joinstyle="miter"/>
                 <v:path gradientshapeok="t" o:connecttype="rect"/>
               </v:shapetype>
-              <v:shape id="Text Box 1" o:spid="_x0000_s1026" type="#_x0000_t202" style="position:absolute;margin-left:24.2pt;margin-top:737.3pt;width:562.3pt;height:28.85pt;z-index:251659264;visibility:visible;mso-wrap-style:square;mso-width-percent:0;mso-height-percent:0;mso-wrap-distance-left:9pt;mso-wrap-distance-top:0;mso-wrap-distance-right:9pt;mso-wrap-distance-bottom:0;mso-position-horizontal:absolute;mso-position-horizontal-relative:page;mso-position-vertical:absolute;mso-position-vertical-relative:page;mso-width-percent:0;mso-height-percent:0;mso-width-relative:margin;mso-height-relative:margin;v-text-anchor:top" o:gfxdata="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" fillcolor="white [3201]" stroked="f" strokeweight=".5pt">
+              <v:shape id="Text Box 1" o:spid="_x0000_s1026" type="#_x0000_t202" style="position:absolute;margin-left:24.2pt;margin-top:747.05pt;width:562.3pt;height:31.7pt;z-index:251659264;visibility:visible;mso-wrap-style:square;mso-width-percent:0;mso-height-percent:0;mso-wrap-distance-left:9pt;mso-wrap-distance-top:0;mso-wrap-distance-right:9pt;mso-wrap-distance-bottom:0;mso-position-horizontal:absolute;mso-position-horizontal-relative:page;mso-position-vertical:absolute;mso-position-vertical-relative:page;mso-width-percent:0;mso-height-percent:0;mso-width-relative:margin;mso-height-relative:margin;v-text-anchor:top" o:gfxdata="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" fillcolor="white [3201]" stroked="f" strokeweight=".5pt">
                 <v:textbox>
                   <w:txbxContent>
                     <w:p>
@@ -314,45 +418,109 @@
                         <w:ind w:left="-634" w:firstLine="634"/>
                         <w:rPr>
                           <w:rFonts w:ascii="Tahoma" w:hAnsi="Tahoma" w:cs="Times New Roman (Body CS)"/>
-                          <w:sz w:val="32"/>
-                          <w:szCs w:val="32"/>
+                          <w:sz w:val="36"/>
+                          <w:szCs w:val="36"/>
                         </w:rPr>
                       </w:pPr>
+                      <w:bookmarkStart w:id="1" w:name="_GoBack"/>
                       <w:r>
                         <w:rPr>
                           <w:rFonts w:ascii="Tahoma" w:hAnsi="Tahoma" w:cs="Times New Roman (Body CS)"/>
-                          <w:sz w:val="32"/>
-                          <w:szCs w:val="32"/>
+                          <w:sz w:val="36"/>
+                          <w:szCs w:val="36"/>
                         </w:rPr>
-                        <w:t>{{requester_name}}</w:t>
+                        <w:t>{{</w:t>
+                      </w:r>
+                      <w:proofErr w:type="spellStart"/>
+                      <w:r>
+                        <w:rPr>
+                          <w:rFonts w:ascii="Tahoma" w:hAnsi="Tahoma" w:cs="Times New Roman (Body CS)"/>
+                          <w:sz w:val="36"/>
+                          <w:szCs w:val="36"/>
+                        </w:rPr>
+                        <w:t>requester_name</w:t>
+                      </w:r>
+                      <w:proofErr w:type="spellEnd"/>
+                      <w:r>
+                        <w:rPr>
+                          <w:rFonts w:ascii="Tahoma" w:hAnsi="Tahoma" w:cs="Times New Roman (Body CS)"/>
+                          <w:sz w:val="36"/>
+                          <w:szCs w:val="36"/>
+                        </w:rPr>
+                        <w:t>}}</w:t>
                       </w:r>
                       <w:r>
                         <w:rPr>
                           <w:rFonts w:ascii="Tahoma" w:hAnsi="Tahoma" w:cs="Times New Roman (Body CS)"/>
-                          <w:sz w:val="32"/>
-                          <w:szCs w:val="32"/>
+                          <w:sz w:val="36"/>
+                          <w:szCs w:val="36"/>
                         </w:rPr>
                         <w:tab/>
-                        <w:t xml:space="preserve">{{current_date}} </w:t>
+                        <w:t>{{</w:t>
+                      </w:r>
+                      <w:proofErr w:type="spellStart"/>
+                      <w:r>
+                        <w:rPr>
+                          <w:rFonts w:ascii="Tahoma" w:hAnsi="Tahoma" w:cs="Times New Roman (Body CS)"/>
+                          <w:sz w:val="36"/>
+                          <w:szCs w:val="36"/>
+                        </w:rPr>
+                        <w:t>current_date</w:t>
+                      </w:r>
+                      <w:proofErr w:type="spellEnd"/>
+                      <w:proofErr w:type="gramStart"/>
+                      <w:r>
+                        <w:rPr>
+                          <w:rFonts w:ascii="Tahoma" w:hAnsi="Tahoma" w:cs="Times New Roman (Body CS)"/>
+                          <w:sz w:val="36"/>
+                          <w:szCs w:val="36"/>
+                        </w:rPr>
+                        <w:t xml:space="preserve">}} </w:t>
                       </w:r>
                       <w:r>
                         <w:rPr>
                           <w:rFonts w:ascii="Tahoma" w:hAnsi="Tahoma" w:cs="Times New Roman (Body CS)"/>
-                          <w:sz w:val="32"/>
-                          <w:szCs w:val="32"/>
+                          <w:sz w:val="36"/>
+                          <w:szCs w:val="36"/>
                         </w:rPr>
                         <w:t xml:space="preserve"> </w:t>
                       </w:r>
-                      <w:bookmarkStart w:id="1" w:name="_GoBack"/>
-                      <w:bookmarkEnd w:id="1"/>
                       <w:r>
                         <w:rPr>
                           <w:rFonts w:ascii="Tahoma" w:hAnsi="Tahoma" w:cs="Times New Roman (Body CS)"/>
-                          <w:sz w:val="32"/>
-                          <w:szCs w:val="32"/>
+                          <w:sz w:val="36"/>
+                          <w:szCs w:val="36"/>
                         </w:rPr>
-                        <w:t>{{current_time}}</w:t>
+                        <w:t>{</w:t>
                       </w:r>
+                      <w:proofErr w:type="gramEnd"/>
+                      <w:r>
+                        <w:rPr>
+                          <w:rFonts w:ascii="Tahoma" w:hAnsi="Tahoma" w:cs="Times New Roman (Body CS)"/>
+                          <w:sz w:val="36"/>
+                          <w:szCs w:val="36"/>
+                        </w:rPr>
+                        <w:t>{</w:t>
+                      </w:r>
+                      <w:proofErr w:type="spellStart"/>
+                      <w:r>
+                        <w:rPr>
+                          <w:rFonts w:ascii="Tahoma" w:hAnsi="Tahoma" w:cs="Times New Roman (Body CS)"/>
+                          <w:sz w:val="36"/>
+                          <w:szCs w:val="36"/>
+                        </w:rPr>
+                        <w:t>current_time</w:t>
+                      </w:r>
+                      <w:proofErr w:type="spellEnd"/>
+                      <w:r>
+                        <w:rPr>
+                          <w:rFonts w:ascii="Tahoma" w:hAnsi="Tahoma" w:cs="Times New Roman (Body CS)"/>
+                          <w:sz w:val="36"/>
+                          <w:szCs w:val="36"/>
+                        </w:rPr>
+                        <w:t>}}</w:t>
+                      </w:r>
+                      <w:bookmarkEnd w:id="1"/>
                     </w:p>
                   </w:txbxContent>
                 </v:textbox>

</xml_diff>